<commit_message>
Speaker info / Sponsor info Update.
</commit_message>
<xml_diff>
--- a/source/assets/files/pmconfjp_catalog_return.docx
+++ b/source/assets/files/pmconfjp_catalog_return.docx
@@ -63,47 +63,7 @@
           <w:sz w:val="18"/>
           <w:szCs w:val="18"/>
         </w:rPr>
-        <w:t>2016</w:t>
-      </w:r>
-      <w:r>
-        <w:rPr>
-          <w:rFonts w:ascii="SimSun" w:eastAsia="SimSun" w:hAnsi="SimSun" w:cs="SimSun"/>
-          <w:sz w:val="18"/>
-          <w:szCs w:val="18"/>
-        </w:rPr>
-        <w:t>年</w:t>
-      </w:r>
-      <w:r>
-        <w:rPr>
-          <w:rFonts w:ascii="SimSun" w:eastAsia="SimSun" w:hAnsi="SimSun" w:cs="SimSun"/>
-          <w:sz w:val="18"/>
-          <w:szCs w:val="18"/>
-        </w:rPr>
-        <w:t>10</w:t>
-      </w:r>
-      <w:r>
-        <w:rPr>
-          <w:rFonts w:ascii="SimSun" w:eastAsia="SimSun" w:hAnsi="SimSun" w:cs="SimSun"/>
-          <w:sz w:val="18"/>
-          <w:szCs w:val="18"/>
-        </w:rPr>
-        <w:t>月</w:t>
-      </w:r>
-      <w:r>
-        <w:rPr>
-          <w:rFonts w:ascii="SimSun" w:eastAsia="SimSun" w:hAnsi="SimSun" w:cs="SimSun"/>
-          <w:sz w:val="18"/>
-          <w:szCs w:val="18"/>
-        </w:rPr>
-        <w:t>03</w:t>
-      </w:r>
-      <w:r>
-        <w:rPr>
-          <w:rFonts w:ascii="SimSun" w:eastAsia="SimSun" w:hAnsi="SimSun" w:cs="SimSun"/>
-          <w:sz w:val="18"/>
-          <w:szCs w:val="18"/>
-        </w:rPr>
-        <w:t>日</w:t>
+        <w:t>2016年10月03日</w:t>
       </w:r>
     </w:p>
     <w:p>
@@ -122,39 +82,7 @@
           <w:sz w:val="20"/>
           <w:szCs w:val="20"/>
         </w:rPr>
-        <w:t>この度は、「</w:t>
-      </w:r>
-      <w:r>
-        <w:rPr>
-          <w:rFonts w:ascii="Arial Unicode MS" w:eastAsia="Arial Unicode MS" w:hAnsi="Arial Unicode MS" w:cs="Arial Unicode MS"/>
-          <w:sz w:val="20"/>
-          <w:szCs w:val="20"/>
-        </w:rPr>
-        <w:t>Japan Product Manager Conference 2016</w:t>
-      </w:r>
-      <w:r>
-        <w:rPr>
-          <w:rFonts w:ascii="Arial Unicode MS" w:eastAsia="Arial Unicode MS" w:hAnsi="Arial Unicode MS" w:cs="Arial Unicode MS"/>
-          <w:sz w:val="20"/>
-          <w:szCs w:val="20"/>
-        </w:rPr>
-        <w:t>」へご協賛いただき、ありがとうございます。つきましては、協賛メニューの一つである「カタログの封入」につきまして、</w:t>
-      </w:r>
-      <w:r>
-        <w:rPr>
-          <w:rFonts w:ascii="Arial Unicode MS" w:eastAsia="Arial Unicode MS" w:hAnsi="Arial Unicode MS" w:cs="Arial Unicode MS"/>
-          <w:sz w:val="20"/>
-          <w:szCs w:val="20"/>
-        </w:rPr>
-        <w:t>2</w:t>
-      </w:r>
-      <w:r>
-        <w:rPr>
-          <w:rFonts w:ascii="Arial Unicode MS" w:eastAsia="Arial Unicode MS" w:hAnsi="Arial Unicode MS" w:cs="Arial Unicode MS"/>
-          <w:sz w:val="20"/>
-          <w:szCs w:val="20"/>
-        </w:rPr>
-        <w:t>日間開催後、未配布となった分について、</w:t>
+        <w:t>この度は、「Japan Product Manager Conference 2016」へご協賛いただき、ありがとうございます。つきましては、協賛メニューの一つである「カタログの封入」につきまして、2日間開催後、未配布となった分について、</w:t>
       </w:r>
       <w:r>
         <w:rPr>
@@ -185,25 +113,7 @@
           <w:sz w:val="24"/>
           <w:szCs w:val="24"/>
         </w:rPr>
-        <w:t>＜返送先</w:t>
-      </w:r>
-      <w:r>
-        <w:rPr>
-          <w:rFonts w:ascii="Arial Unicode MS" w:eastAsia="Arial Unicode MS" w:hAnsi="Arial Unicode MS" w:cs="Arial Unicode MS"/>
-          <w:b/>
-          <w:sz w:val="24"/>
-          <w:szCs w:val="24"/>
-        </w:rPr>
-        <w:t xml:space="preserve"> </w:t>
-      </w:r>
-      <w:r>
-        <w:rPr>
-          <w:rFonts w:ascii="Arial Unicode MS" w:eastAsia="Arial Unicode MS" w:hAnsi="Arial Unicode MS" w:cs="Arial Unicode MS"/>
-          <w:b/>
-          <w:sz w:val="24"/>
-          <w:szCs w:val="24"/>
-        </w:rPr>
-        <w:t>伝票記載内容＞</w:t>
+        <w:t>＜返送先 伝票記載内容＞</w:t>
       </w:r>
     </w:p>
     <w:p/>
@@ -221,12 +131,6 @@
           <w:insideV w:val="single" w:sz="6" w:space="0" w:color="000000"/>
         </w:tblBorders>
         <w:tblLayout w:type="fixed"/>
-        <w:tblCellMar>
-          <w:top w:w="0" w:type="dxa"/>
-          <w:left w:w="0" w:type="dxa"/>
-          <w:bottom w:w="0" w:type="dxa"/>
-          <w:right w:w="0" w:type="dxa"/>
-        </w:tblCellMar>
         <w:tblLook w:val="0600" w:firstRow="0" w:lastRow="0" w:firstColumn="0" w:lastColumn="0" w:noHBand="1" w:noVBand="1"/>
       </w:tblPr>
       <w:tblGrid>
@@ -234,14 +138,6 @@
         <w:gridCol w:w="7095"/>
       </w:tblGrid>
       <w:tr>
-        <w:tblPrEx>
-          <w:tblCellMar>
-            <w:top w:w="0" w:type="dxa"/>
-            <w:left w:w="0" w:type="dxa"/>
-            <w:bottom w:w="0" w:type="dxa"/>
-            <w:right w:w="0" w:type="dxa"/>
-          </w:tblCellMar>
-        </w:tblPrEx>
         <w:trPr>
           <w:trHeight w:val="380"/>
         </w:trPr>
@@ -321,14 +217,6 @@
         </w:tc>
       </w:tr>
       <w:tr>
-        <w:tblPrEx>
-          <w:tblCellMar>
-            <w:top w:w="0" w:type="dxa"/>
-            <w:left w:w="0" w:type="dxa"/>
-            <w:bottom w:w="0" w:type="dxa"/>
-            <w:right w:w="0" w:type="dxa"/>
-          </w:tblCellMar>
-        </w:tblPrEx>
         <w:trPr>
           <w:trHeight w:val="380"/>
         </w:trPr>
@@ -392,14 +280,6 @@
         </w:tc>
       </w:tr>
       <w:tr>
-        <w:tblPrEx>
-          <w:tblCellMar>
-            <w:top w:w="0" w:type="dxa"/>
-            <w:left w:w="0" w:type="dxa"/>
-            <w:bottom w:w="0" w:type="dxa"/>
-            <w:right w:w="0" w:type="dxa"/>
-          </w:tblCellMar>
-        </w:tblPrEx>
         <w:trPr>
           <w:trHeight w:val="380"/>
         </w:trPr>
@@ -463,14 +343,6 @@
         </w:tc>
       </w:tr>
       <w:tr>
-        <w:tblPrEx>
-          <w:tblCellMar>
-            <w:top w:w="0" w:type="dxa"/>
-            <w:left w:w="0" w:type="dxa"/>
-            <w:bottom w:w="0" w:type="dxa"/>
-            <w:right w:w="0" w:type="dxa"/>
-          </w:tblCellMar>
-        </w:tblPrEx>
         <w:trPr>
           <w:trHeight w:val="380"/>
         </w:trPr>
@@ -533,14 +405,6 @@
         </w:tc>
       </w:tr>
       <w:tr>
-        <w:tblPrEx>
-          <w:tblCellMar>
-            <w:top w:w="0" w:type="dxa"/>
-            <w:left w:w="0" w:type="dxa"/>
-            <w:bottom w:w="0" w:type="dxa"/>
-            <w:right w:w="0" w:type="dxa"/>
-          </w:tblCellMar>
-        </w:tblPrEx>
         <w:trPr>
           <w:trHeight w:val="440"/>
         </w:trPr>
@@ -626,17 +490,37 @@
                 <w:sz w:val="24"/>
                 <w:szCs w:val="24"/>
               </w:rPr>
-              <w:t>2016/10/24(</w:t>
+              <w:t>2016/10/</w:t>
             </w:r>
             <w:r>
               <w:rPr>
+                <w:rFonts w:ascii="SimSun" w:hAnsi="SimSun" w:cs="SimSun" w:hint="eastAsia"/>
+                <w:color w:val="FF0000"/>
+                <w:sz w:val="24"/>
+                <w:szCs w:val="24"/>
+              </w:rPr>
+              <w:t>19</w:t>
+            </w:r>
+            <w:r>
+              <w:rPr>
                 <w:rFonts w:ascii="SimSun" w:eastAsia="SimSun" w:hAnsi="SimSun" w:cs="SimSun"/>
                 <w:color w:val="FF0000"/>
                 <w:sz w:val="24"/>
                 <w:szCs w:val="24"/>
               </w:rPr>
-              <w:t>月</w:t>
+              <w:t>(</w:t>
             </w:r>
+            <w:r>
+              <w:rPr>
+                <w:rFonts w:asciiTheme="minorEastAsia" w:hAnsiTheme="minorEastAsia" w:cs="SimSun" w:hint="eastAsia"/>
+                <w:color w:val="FF0000"/>
+                <w:sz w:val="24"/>
+                <w:szCs w:val="24"/>
+              </w:rPr>
+              <w:t>水</w:t>
+            </w:r>
+            <w:bookmarkStart w:id="1" w:name="_GoBack"/>
+            <w:bookmarkEnd w:id="1"/>
             <w:r>
               <w:rPr>
                 <w:rFonts w:ascii="SimSun" w:eastAsia="SimSun" w:hAnsi="SimSun" w:cs="SimSun"/>
@@ -654,24 +538,14 @@
                 <w:szCs w:val="24"/>
               </w:rPr>
             </w:pPr>
-            <w:bookmarkStart w:id="1" w:name="_GoBack"/>
             <w:r>
               <w:rPr>
                 <w:rFonts w:ascii="SimSun" w:eastAsia="SimSun" w:hAnsi="SimSun" w:cs="SimSun"/>
                 <w:sz w:val="21"/>
                 <w:szCs w:val="24"/>
               </w:rPr>
-              <w:t>※</w:t>
+              <w:t>※連絡期限を過ぎてご連絡いただいた場合、破棄済で返送できない場合がございます。あらかじめご了承ください。</w:t>
             </w:r>
-            <w:r>
-              <w:rPr>
-                <w:rFonts w:ascii="SimSun" w:eastAsia="SimSun" w:hAnsi="SimSun" w:cs="SimSun"/>
-                <w:sz w:val="21"/>
-                <w:szCs w:val="24"/>
-              </w:rPr>
-              <w:t>連絡期限を過ぎてご連絡いただいた場合、破棄済で返送できない場合がございます。あらかじめご了承ください。</w:t>
-            </w:r>
-            <w:bookmarkEnd w:id="1"/>
           </w:p>
         </w:tc>
       </w:tr>
@@ -697,23 +571,7 @@
           <w:sz w:val="20"/>
           <w:szCs w:val="20"/>
         </w:rPr>
-        <w:t xml:space="preserve">　</w:t>
-      </w:r>
-      <w:r>
-        <w:rPr>
-          <w:rFonts w:ascii="Arial Unicode MS" w:eastAsia="Arial Unicode MS" w:hAnsi="Arial Unicode MS" w:cs="Arial Unicode MS"/>
-          <w:sz w:val="20"/>
-          <w:szCs w:val="20"/>
-        </w:rPr>
-        <w:t xml:space="preserve">Japan Product Manager Conference 2016 </w:t>
-      </w:r>
-      <w:r>
-        <w:rPr>
-          <w:rFonts w:ascii="Arial Unicode MS" w:eastAsia="Arial Unicode MS" w:hAnsi="Arial Unicode MS" w:cs="Arial Unicode MS"/>
-          <w:sz w:val="20"/>
-          <w:szCs w:val="20"/>
-        </w:rPr>
-        <w:t>運営事務局</w:t>
+        <w:t xml:space="preserve">　Japan Product Manager Conference 2016 運営事務局</w:t>
       </w:r>
     </w:p>
     <w:p>
@@ -723,55 +581,7 @@
           <w:sz w:val="20"/>
           <w:szCs w:val="20"/>
         </w:rPr>
-        <w:t xml:space="preserve">　担当：関</w:t>
-      </w:r>
-      <w:r>
-        <w:rPr>
-          <w:rFonts w:ascii="Arial Unicode MS" w:eastAsia="Arial Unicode MS" w:hAnsi="Arial Unicode MS" w:cs="Arial Unicode MS"/>
-          <w:sz w:val="20"/>
-          <w:szCs w:val="20"/>
-        </w:rPr>
-        <w:t xml:space="preserve"> </w:t>
-      </w:r>
-      <w:r>
-        <w:rPr>
-          <w:rFonts w:ascii="Arial Unicode MS" w:eastAsia="Arial Unicode MS" w:hAnsi="Arial Unicode MS" w:cs="Arial Unicode MS"/>
-          <w:sz w:val="20"/>
-          <w:szCs w:val="20"/>
-        </w:rPr>
-        <w:t>満徳（ビバーチェプラス</w:t>
-      </w:r>
-      <w:r>
-        <w:rPr>
-          <w:rFonts w:ascii="Arial Unicode MS" w:eastAsia="Arial Unicode MS" w:hAnsi="Arial Unicode MS" w:cs="Arial Unicode MS"/>
-          <w:sz w:val="20"/>
-          <w:szCs w:val="20"/>
-        </w:rPr>
-        <w:t xml:space="preserve"> </w:t>
-      </w:r>
-      <w:r>
-        <w:rPr>
-          <w:rFonts w:ascii="Arial Unicode MS" w:eastAsia="Arial Unicode MS" w:hAnsi="Arial Unicode MS" w:cs="Arial Unicode MS"/>
-          <w:sz w:val="20"/>
-          <w:szCs w:val="20"/>
-        </w:rPr>
-        <w:t>合同会社</w:t>
-      </w:r>
-      <w:r>
-        <w:rPr>
-          <w:rFonts w:ascii="Arial Unicode MS" w:eastAsia="Arial Unicode MS" w:hAnsi="Arial Unicode MS" w:cs="Arial Unicode MS"/>
-          <w:sz w:val="20"/>
-          <w:szCs w:val="20"/>
-        </w:rPr>
-        <w:t xml:space="preserve"> </w:t>
-      </w:r>
-      <w:r>
-        <w:rPr>
-          <w:rFonts w:ascii="Arial Unicode MS" w:eastAsia="Arial Unicode MS" w:hAnsi="Arial Unicode MS" w:cs="Arial Unicode MS"/>
-          <w:sz w:val="20"/>
-          <w:szCs w:val="20"/>
-        </w:rPr>
-        <w:t>内）</w:t>
+        <w:t xml:space="preserve">　担当：関 満徳（ビバーチェプラス 合同会社 内）</w:t>
       </w:r>
     </w:p>
     <w:p>
@@ -781,31 +591,7 @@
           <w:sz w:val="20"/>
           <w:szCs w:val="20"/>
         </w:rPr>
-        <w:t xml:space="preserve">　</w:t>
-      </w:r>
-      <w:r>
-        <w:rPr>
-          <w:rFonts w:ascii="Arial Unicode MS" w:eastAsia="Arial Unicode MS" w:hAnsi="Arial Unicode MS" w:cs="Arial Unicode MS"/>
-          <w:sz w:val="20"/>
-          <w:szCs w:val="20"/>
-        </w:rPr>
-        <w:t>E</w:t>
-      </w:r>
-      <w:r>
-        <w:rPr>
-          <w:rFonts w:ascii="Arial Unicode MS" w:eastAsia="Arial Unicode MS" w:hAnsi="Arial Unicode MS" w:cs="Arial Unicode MS"/>
-          <w:sz w:val="20"/>
-          <w:szCs w:val="20"/>
-        </w:rPr>
-        <w:t>メール：</w:t>
-      </w:r>
-      <w:r>
-        <w:rPr>
-          <w:rFonts w:ascii="Arial Unicode MS" w:eastAsia="Arial Unicode MS" w:hAnsi="Arial Unicode MS" w:cs="Arial Unicode MS"/>
-          <w:sz w:val="20"/>
-          <w:szCs w:val="20"/>
-        </w:rPr>
-        <w:t xml:space="preserve"> fullvirtue@vivaceplus.com</w:t>
+        <w:t xml:space="preserve">　Eメール： fullvirtue@vivaceplus.com</w:t>
       </w:r>
     </w:p>
     <w:p/>
@@ -1387,12 +1173,6 @@
     <w:tblPr>
       <w:tblStyleRowBandSize w:val="1"/>
       <w:tblStyleColBandSize w:val="1"/>
-      <w:tblCellMar>
-        <w:top w:w="0" w:type="dxa"/>
-        <w:left w:w="0" w:type="dxa"/>
-        <w:bottom w:w="0" w:type="dxa"/>
-        <w:right w:w="0" w:type="dxa"/>
-      </w:tblCellMar>
     </w:tblPr>
   </w:style>
 </w:styles>

</xml_diff>